<commit_message>
New translations one-on-one time by developmental stages.docx (Papiamento)
</commit_message>
<xml_diff>
--- a/translations/plh_facilitator_cw/pap/pap_One-on-one time by developmental stages.docx
+++ b/translations/plh_facilitator_cw/pap/pap_One-on-one time by developmental stages.docx
@@ -17,19 +17,19 @@
       <w:bookmarkStart w:colFirst="0" w:colLast="0" w:name="_3jeci3av0qqb" w:id="0"/>
       <w:bookmarkEnd w:id="0"/>
       <w:r>
-        <w:t xml:space="preserve">One-on-One Time for Parents/Caregivers by Stages of Child Development</w:t>
-      </w:r>
-    </w:p>
-    <w:p>
-      <w:pPr>
-        <w:spacing w:after="200" w:line="288" w:lineRule="auto"/>
-        <w:rPr>
-          <w:color w:val="013d5c"/>
-        </w:rPr>
-        <w:pStyle w:val="P68B1DB1-Normal2"/>
-      </w:pPr>
-      <w:r>
-        <w:t xml:space="preserve">For parents with a child with disabilities, consider the tips in the section above.</w:t>
+        <w:t xml:space="preserve">Tempu pa abo ku bo yu pa Mayornan/Dunadónan di Kuido pa Etapanan di Desaroyo di Mucha</w:t>
+      </w:r>
+    </w:p>
+    <w:p>
+      <w:pPr>
+        <w:spacing w:after="200" w:line="288" w:lineRule="auto"/>
+        <w:rPr>
+          <w:color w:val="013d5c"/>
+        </w:rPr>
+        <w:pStyle w:val="P68B1DB1-Normal2"/>
+      </w:pPr>
+      <w:r>
+        <w:t xml:space="preserve">Pa mayornan ku un yu ku desabilidat, konsiderá e tepnan den e sekshon ariba.</w:t>
       </w:r>
     </w:p>
     <w:p>
@@ -47,28 +47,28 @@
       <w:bookmarkStart w:colFirst="0" w:colLast="0" w:name="_i5z8irwztwb5" w:id="1"/>
       <w:bookmarkEnd w:id="1"/>
       <w:r>
-        <w:t xml:space="preserve">Parents/Caregivers with Young Children (2-9 Years)</w:t>
-      </w:r>
-    </w:p>
-    <w:p>
-      <w:pPr>
-        <w:spacing w:after="200" w:line="288" w:lineRule="auto"/>
-        <w:rPr>
-          <w:color w:val="013d5c"/>
-        </w:rPr>
-        <w:pStyle w:val="P68B1DB1-Normal2"/>
-      </w:pPr>
-      <w:r>
-        <w:t xml:space="preserve">Parents/caregivers with young children are encouraged to use words to </w:t>
+        <w:t xml:space="preserve">Mayornan/Dunadónan di Kuido ku Yunan Chikí (2-9 Aña)</w:t>
+      </w:r>
+    </w:p>
+    <w:p>
+      <w:pPr>
+        <w:spacing w:after="200" w:line="288" w:lineRule="auto"/>
+        <w:rPr>
+          <w:color w:val="013d5c"/>
+        </w:rPr>
+        <w:pStyle w:val="P68B1DB1-Normal2"/>
+      </w:pPr>
+      <w:r>
+        <w:t xml:space="preserve">Ta enkurashá mayornan/dunadónan di kuido ku yunan chikí pa usa palabranan pa </w:t>
       </w:r>
       <w:r>
         <w:rPr>
           <w:b w:val="1"/>
         </w:rPr>
-        <w:t xml:space="preserve">Say What You See</w:t>
-      </w:r>
-      <w:r>
-        <w:t xml:space="preserve"> in order to really show that they are paying attention to their children. </w:t>
+        <w:t xml:space="preserve">Bisa Loke Bo Ta Mira</w:t>
+      </w:r>
+      <w:r>
+        <w:t xml:space="preserve"> pa asina realmente mustra ku nan ta paga tinu na nan yunan. </w:t>
       </w:r>
     </w:p>
     <w:p>
@@ -83,10 +83,10 @@
         <w:rPr>
           <w:b w:val="1"/>
         </w:rPr>
-        <w:t xml:space="preserve">Say What You See</w:t>
-      </w:r>
-      <w:r>
-        <w:t xml:space="preserve"> means:</w:t>
+        <w:t xml:space="preserve">Bisa Loke Bo Ta Mira</w:t>
+      </w:r>
+      <w:r>
+        <w:t xml:space="preserve"> ta nifiká:</w:t>
       </w:r>
     </w:p>
     <w:p>
@@ -106,10 +106,10 @@
         <w:rPr>
           <w:b w:val="1"/>
         </w:rPr>
-        <w:t xml:space="preserve">Describing what your child is doing.</w:t>
-      </w:r>
-      <w:r>
-        <w:t xml:space="preserve"> We like to think of this as wrapping your child in language by describing what they are doing. This provides support for their children’s activity while also expanding both their thinking and verbal skills.  </w:t>
+        <w:t xml:space="preserve">Deskribí kiko bo yu ta hasiendo.</w:t>
+      </w:r>
+      <w:r>
+        <w:t xml:space="preserve"> Nos ta mira esaki komo enbolbí bo yu den idioma dor di deskribí kiko nan ta hasiendo. Esaki ta duna sosten na e aktividat di nan yunan miéntras ku ta amplia tantu nan abilidatnan di pensamentu komo esnan verbal.  </w:t>
       </w:r>
     </w:p>
     <w:p>
@@ -129,10 +129,10 @@
         <w:rPr>
           <w:b w:val="1"/>
         </w:rPr>
-        <w:t xml:space="preserve">Describing exactly what parents/caregivers see their children doing. </w:t>
-      </w:r>
-      <w:r>
-        <w:t xml:space="preserve">It can be helpful to think of it as talking to someone on the telephone who cannot see what is happening.  </w:t>
+        <w:t xml:space="preserve">Deskribí eksaktamente kiko mayornan/dunadónan di kuido ta mira nan yunan hasi. </w:t>
+      </w:r>
+      <w:r>
+        <w:t xml:space="preserve">E por ta útil pa mir'é komo papia na telefòn ku un hende ku no por mira kiko ta pasando.  </w:t>
       </w:r>
     </w:p>
     <w:p>
@@ -145,19 +145,19 @@
         <w:pStyle w:val="P68B1DB1-Normal4"/>
       </w:pPr>
       <w:r>
-        <w:t xml:space="preserve">How to Say What You See? </w:t>
-      </w:r>
-    </w:p>
-    <w:p>
-      <w:pPr>
-        <w:spacing w:after="200" w:line="288" w:lineRule="auto"/>
-        <w:rPr>
-          <w:color w:val="013d5c"/>
-        </w:rPr>
-        <w:pStyle w:val="P68B1DB1-Normal2"/>
-      </w:pPr>
-      <w:r>
-        <w:t xml:space="preserve">At first it can simply be describing what is happening in detail: the number, the colour, the temperature, the speed, and the behaviour are helpful starting points: </w:t>
+        <w:t xml:space="preserve">Kon pa Bisa Loke Bo Ta Mira? </w:t>
+      </w:r>
+    </w:p>
+    <w:p>
+      <w:pPr>
+        <w:spacing w:after="200" w:line="288" w:lineRule="auto"/>
+        <w:rPr>
+          <w:color w:val="013d5c"/>
+        </w:rPr>
+        <w:pStyle w:val="P68B1DB1-Normal2"/>
+      </w:pPr>
+      <w:r>
+        <w:t xml:space="preserve">Na promé instante e por ta simplemente deskribí kiko ta pasando den detaye: e kantidat, e koló, e temperatura, e velosidat i e komportashon ta puntonan di salida útil: </w:t>
       </w:r>
     </w:p>
     <w:p>
@@ -174,7 +174,7 @@
         <w:pStyle w:val="P68B1DB1-Normal2"/>
       </w:pPr>
       <w:r>
-        <w:t xml:space="preserve">"You are making a tower with yellow bricks, and here’s is a red one you are putting on top. Now you are putting the five animals into the cart and they are going on a journey." </w:t>
+        <w:t xml:space="preserve">“Bo ta trahando un toren ku blòki hel i ata akí e kòrá ku bo ta poniendo riba dje. Awor bo ta hinka e sinku bestianan den e garoshi i nan ta bai di biahe.” </w:t>
       </w:r>
     </w:p>
     <w:p>
@@ -191,19 +191,19 @@
         <w:pStyle w:val="P68B1DB1-Normal2"/>
       </w:pPr>
       <w:r>
-        <w:t xml:space="preserve">“I see you are working hard on your homework. I see you are trying hard to figure out this problem. Keep at it!” </w:t>
-      </w:r>
-    </w:p>
-    <w:p>
-      <w:pPr>
-        <w:spacing w:after="200" w:line="288" w:lineRule="auto"/>
-        <w:rPr>
-          <w:color w:val="013d5c"/>
-        </w:rPr>
-        <w:pStyle w:val="P68B1DB1-Normal2"/>
-      </w:pPr>
-      <w:r>
-        <w:t xml:space="preserve">This may feel awkward at first as many parents/caregivers are not used to talking to their children during playtime. However, with practice, it becomes easier – just like everything else! </w:t>
+        <w:t xml:space="preserve">“Mi ta mira ku bo ta trahando duru riba bo hùiswèrk. Mi ta mira ku bo ta purbando duru pa solushoná e problema akí. Sigui asina!” </w:t>
+      </w:r>
+    </w:p>
+    <w:p>
+      <w:pPr>
+        <w:spacing w:after="200" w:line="288" w:lineRule="auto"/>
+        <w:rPr>
+          <w:color w:val="013d5c"/>
+        </w:rPr>
+        <w:pStyle w:val="P68B1DB1-Normal2"/>
+      </w:pPr>
+      <w:r>
+        <w:t xml:space="preserve">Esaki por sinti straño na promé instante ya ku hopi mayor/kuidadó no ta kustumá di papia ku nan yunan durante ora di wega. Sinembargo, ku práktika, e ta bira mas fásil – meskos ku tur otro kos! </w:t>
       </w:r>
     </w:p>
     <w:p>
@@ -216,85 +216,85 @@
         <w:pStyle w:val="P68B1DB1-Normal4"/>
       </w:pPr>
       <w:r>
-        <w:t>Tips</w:t>
-      </w:r>
-    </w:p>
-    <w:p>
-      <w:pPr>
-        <w:spacing w:after="200" w:line="288" w:lineRule="auto"/>
-        <w:rPr>
-          <w:color w:val="013d5c"/>
-        </w:rPr>
-        <w:pStyle w:val="P68B1DB1-Normal2"/>
-      </w:pPr>
-      <w:r>
-        <w:t xml:space="preserve">Although parents/caregivers often say that describing what their child is doing makes them feel awkward, much to their surprise, their children do not usually notice their discomfort and respond very positively to this attention.  </w:t>
-      </w:r>
-    </w:p>
-    <w:p>
-      <w:pPr>
-        <w:spacing w:after="200" w:line="288" w:lineRule="auto"/>
-        <w:rPr>
-          <w:color w:val="013d5c"/>
-        </w:rPr>
-        <w:pStyle w:val="P68B1DB1-Normal2"/>
-      </w:pPr>
-      <w:r>
-        <w:t xml:space="preserve">It is normal for parents/caregivers to start off by asking questions instead of “Saying What You See”. It is your role as a facilitator to help them learn how to simply describe what the child is doing instead of asking questions. </w:t>
-      </w:r>
-    </w:p>
-    <w:p>
-      <w:pPr>
-        <w:spacing w:after="200" w:line="288" w:lineRule="auto"/>
-        <w:rPr>
-          <w:color w:val="013d5c"/>
-        </w:rPr>
-        <w:pStyle w:val="P68B1DB1-Normal2"/>
-      </w:pPr>
-      <w:r>
-        <w:t xml:space="preserve">Another important building block or skill is </w:t>
+        <w:t>Tepnan</w:t>
+      </w:r>
+    </w:p>
+    <w:p>
+      <w:pPr>
+        <w:spacing w:after="200" w:line="288" w:lineRule="auto"/>
+        <w:rPr>
+          <w:color w:val="013d5c"/>
+        </w:rPr>
+        <w:pStyle w:val="P68B1DB1-Normal2"/>
+      </w:pPr>
+      <w:r>
+        <w:t xml:space="preserve">Ounke mayornan/dunadónan di kuido hopi bia ta bisa ku deskribí kiko nan yu ta hasiendo ta pone nan sinti nan mes inkómodo, pa nan sorpresa, nan yunan por lo general no ta nota ku nan ta inkomodo i e yunann ta respondé hopi positivo na e atenshon akí.  </w:t>
+      </w:r>
+    </w:p>
+    <w:p>
+      <w:pPr>
+        <w:spacing w:after="200" w:line="288" w:lineRule="auto"/>
+        <w:rPr>
+          <w:color w:val="013d5c"/>
+        </w:rPr>
+        <w:pStyle w:val="P68B1DB1-Normal2"/>
+      </w:pPr>
+      <w:r>
+        <w:t xml:space="preserve">Ta normal pa mayornan/dunadónan di kuido kuminsá ku hasi pregunta en bes di “Bisa Loke Bo Ta Mira”. Ta bo ròl komo fasilitadó pa yuda nan siña kon pa simplemente deskribí kiko e mucha ta hasiendo en bes di hasi pregunta. </w:t>
+      </w:r>
+    </w:p>
+    <w:p>
+      <w:pPr>
+        <w:spacing w:after="200" w:line="288" w:lineRule="auto"/>
+        <w:rPr>
+          <w:color w:val="013d5c"/>
+        </w:rPr>
+        <w:pStyle w:val="P68B1DB1-Normal2"/>
+      </w:pPr>
+      <w:r>
+        <w:t xml:space="preserve">Un otro komponente básiko òf abilidat importante ta </w:t>
       </w:r>
       <w:r>
         <w:rPr>
           <w:b w:val="1"/>
         </w:rPr>
-        <w:t xml:space="preserve">naming your child</w:t>
-      </w:r>
-      <w:r>
-        <w:t xml:space="preserve"> when speaking to him or her. When parents/caregivers learn to say things like "You are putting the red block on the blue block, Adam," this shows that the parent is giving support and attention to his or her child. </w:t>
-      </w:r>
-    </w:p>
-    <w:p>
-      <w:pPr>
-        <w:spacing w:after="200" w:line="288" w:lineRule="auto"/>
-        <w:rPr>
-          <w:color w:val="013d5c"/>
-        </w:rPr>
-        <w:pStyle w:val="P68B1DB1-Normal2"/>
-      </w:pPr>
-      <w:r>
-        <w:t xml:space="preserve">Make only </w:t>
+        <w:t xml:space="preserve">yama bo yu na su nòmber</w:t>
+      </w:r>
+      <w:r>
+        <w:t xml:space="preserve"> ora bo ta papia kuné. Ora mayornan/dunadónan di kuido siña bisa kosnan manera “Bo ta pone e blòki kòrá riba e blòki blou, Adam,” esaki ta mustra ku e mayor ta duna sosten i atenshon na su yu. </w:t>
+      </w:r>
+    </w:p>
+    <w:p>
+      <w:pPr>
+        <w:spacing w:after="200" w:line="288" w:lineRule="auto"/>
+        <w:rPr>
+          <w:color w:val="013d5c"/>
+        </w:rPr>
+        <w:pStyle w:val="P68B1DB1-Normal2"/>
+      </w:pPr>
+      <w:r>
+        <w:t xml:space="preserve">Duna solamente </w:t>
       </w:r>
       <w:r>
         <w:rPr>
           <w:b w:val="1"/>
         </w:rPr>
-        <w:t xml:space="preserve">positive comments</w:t>
-      </w:r>
-      <w:r>
-        <w:t xml:space="preserve"> and avoid critical comments.  </w:t>
-      </w:r>
-    </w:p>
-    <w:p>
-      <w:pPr>
-        <w:spacing w:after="200" w:line="288" w:lineRule="auto"/>
-        <w:rPr>
-          <w:color w:val="013d5c"/>
-        </w:rPr>
-        <w:pStyle w:val="P68B1DB1-Normal2"/>
-      </w:pPr>
-      <w:r>
-        <w:t xml:space="preserve">Remember, this is the child's game. There is no right and wrong in play and, within reason, what a child chooses to play is right for them. The parent’s job is to show an interest and say something nice. </w:t>
+        <w:t xml:space="preserve">komentarionan positivo</w:t>
+      </w:r>
+      <w:r>
+        <w:t xml:space="preserve"> i evitá komentarionan krítiko.  </w:t>
+      </w:r>
+    </w:p>
+    <w:p>
+      <w:pPr>
+        <w:spacing w:after="200" w:line="288" w:lineRule="auto"/>
+        <w:rPr>
+          <w:color w:val="013d5c"/>
+        </w:rPr>
+        <w:pStyle w:val="P68B1DB1-Normal2"/>
+      </w:pPr>
+      <w:r>
+        <w:t xml:space="preserve">Kòrda, esaki ta e wega di e mucha. No tin bon ni malu den wega i, denter di loke ta rasonabel, loke un mucha skohe pa hunga ta bon p'e. E mayor su trabou ta pa mustra interes i bisa algu bunita. </w:t>
       </w:r>
     </w:p>
     <w:p>
@@ -312,31 +312,31 @@
       <w:bookmarkStart w:colFirst="0" w:colLast="0" w:name="_uebhgkjks1hn" w:id="2"/>
       <w:bookmarkEnd w:id="2"/>
       <w:r>
-        <w:t xml:space="preserve">Parents/Caregivers with Adolescents (10-18 Years)</w:t>
-      </w:r>
-    </w:p>
-    <w:p>
-      <w:pPr>
-        <w:spacing w:after="200" w:line="288" w:lineRule="auto"/>
-        <w:rPr>
-          <w:color w:val="013d5c"/>
-        </w:rPr>
-        <w:pStyle w:val="P68B1DB1-Normal2"/>
-      </w:pPr>
-      <w:r>
-        <w:t xml:space="preserve">Due to various demands that parents/caregivers and teenagers encounter daily, such as school and work, it can be challenging sometimes to find time to spend time together. A strong parent-child relationship is not possible without spending quality One-on-One Time together.  </w:t>
-      </w:r>
-    </w:p>
-    <w:p>
-      <w:pPr>
-        <w:spacing w:after="200" w:line="288" w:lineRule="auto"/>
-        <w:rPr>
-          <w:color w:val="013d5c"/>
-        </w:rPr>
-        <w:pStyle w:val="P68B1DB1-Normal2"/>
-      </w:pPr>
-      <w:r>
-        <w:t xml:space="preserve">Spending time creates the space for the parent to be more available to their child and they can play a protective role in their lives. This helps parents/caregivers to be more involved in their adolescents’ lives, protecting them from risky sexual behaviours.  </w:t>
+        <w:t xml:space="preserve">Mayornan/Dunadónan di Kuido ku Adolesentenan (10-18 Aña)</w:t>
+      </w:r>
+    </w:p>
+    <w:p>
+      <w:pPr>
+        <w:spacing w:after="200" w:line="288" w:lineRule="auto"/>
+        <w:rPr>
+          <w:color w:val="013d5c"/>
+        </w:rPr>
+        <w:pStyle w:val="P68B1DB1-Normal2"/>
+      </w:pPr>
+      <w:r>
+        <w:t xml:space="preserve">Debí na vários demanda ku mayornan/dunadónan di kuido i hóbennan ta topa diariamente, manera skol i trabou, tin bia por ta un reto pa haña tempu pa pasa tempu huntu. Un relashon fuerte entre mayor i yu no ta posibel sin pasa Tempu di kalidat Abo ku bo yu.  </w:t>
+      </w:r>
+    </w:p>
+    <w:p>
+      <w:pPr>
+        <w:spacing w:after="200" w:line="288" w:lineRule="auto"/>
+        <w:rPr>
+          <w:color w:val="013d5c"/>
+        </w:rPr>
+        <w:pStyle w:val="P68B1DB1-Normal2"/>
+      </w:pPr>
+      <w:r>
+        <w:t xml:space="preserve">Dediká tempu ta krea e espasio pa e mayor ta mas disponibel pa su yu i mayornan por hunga un ròl di duna protekshon den bida di nan yunan. Esaki ta yuda mayornan/dunadónan di kuido pa ta mas enbolbí den bida di nan adolesentenan, protehando nan di komportashonnan seksual riesgoso.  </w:t>
       </w:r>
     </w:p>
     <w:p>
@@ -349,19 +349,19 @@
         <w:pStyle w:val="P68B1DB1-Normal4"/>
       </w:pPr>
       <w:r>
-        <w:t xml:space="preserve">Letting Your Adolescent Lead</w:t>
-      </w:r>
-    </w:p>
-    <w:p>
-      <w:pPr>
-        <w:spacing w:after="200" w:line="288" w:lineRule="auto"/>
-        <w:rPr>
-          <w:color w:val="013d5c"/>
-        </w:rPr>
-        <w:pStyle w:val="P68B1DB1-Normal2"/>
-      </w:pPr>
-      <w:r>
-        <w:t xml:space="preserve">During One-on-One Time with adolescents, parents/caregivers can also allow their children to take the lead. The teens get to choose what the activity or conversation is about. It may even mean that the parents/caregivers and teens can spend One-on-One Time sitting next to each other doing parallel activities with occasional observations. It is important to encourage parents/caregivers to allow their teens to talk about the things that matter to them.  </w:t>
+        <w:t xml:space="preserve">Laga Bo Adolesente Tuma Liderazgo</w:t>
+      </w:r>
+    </w:p>
+    <w:p>
+      <w:pPr>
+        <w:spacing w:after="200" w:line="288" w:lineRule="auto"/>
+        <w:rPr>
+          <w:color w:val="013d5c"/>
+        </w:rPr>
+        <w:pStyle w:val="P68B1DB1-Normal2"/>
+      </w:pPr>
+      <w:r>
+        <w:t xml:space="preserve">Durante Tempu huntu ku nan adolesentenan, mayornan/kuidadónan tambe por permití nan yunan tuma e liderazgo. E hóbennan por skohe tokante kiko e aktividat òf kombersashon ta bai. E por asta nifiká ku e mayornan/dunadónan di kuido i hóbennan por pasa Tempu Huntu sintá banda di otro hasiendo aktividatnan paralelo ku opservashonnan okashonal. Ta importante pa enkurashá mayornan/dunadónan di kuido pa permití nan yunan papia tokante e kosnan ku ta importante pa nan.  </w:t>
       </w:r>
     </w:p>
     <w:p>
@@ -374,19 +374,19 @@
         <w:pStyle w:val="P68B1DB1-Normal4"/>
       </w:pPr>
       <w:r>
-        <w:t xml:space="preserve">Spending Time on Hobbies</w:t>
-      </w:r>
-    </w:p>
-    <w:p>
-      <w:pPr>
-        <w:spacing w:after="200" w:line="288" w:lineRule="auto"/>
-        <w:rPr>
-          <w:color w:val="013d5c"/>
-        </w:rPr>
-        <w:pStyle w:val="P68B1DB1-Normal2"/>
-      </w:pPr>
-      <w:r>
-        <w:t xml:space="preserve">Another good way parents/caregivers can develop positive relationships during One-on-One Time with their children is to spend time with them when they are doing something that they enjoy. For example, seeing their children play a sports match, or demonstrating a new dance move. </w:t>
+        <w:t xml:space="preserve">Pasa Tempu hasiendo Hòbi</w:t>
+      </w:r>
+    </w:p>
+    <w:p>
+      <w:pPr>
+        <w:spacing w:after="200" w:line="288" w:lineRule="auto"/>
+        <w:rPr>
+          <w:color w:val="013d5c"/>
+        </w:rPr>
+        <w:pStyle w:val="P68B1DB1-Normal2"/>
+      </w:pPr>
+      <w:r>
+        <w:t xml:space="preserve">Un otro bon manera ku mayornan/dunadónan di kuido por desaroyá relashonnan positivo durante Tempu ku nan yunan ta pa pasa tempu ku nan ora nan ta hasiendo algu ku nan ta gusta. Por ehèmpel, mira nan yunan hunga un partido deportivo òf mustra un moveshon nobo di baile. </w:t>
       </w:r>
     </w:p>
     <w:p>
@@ -399,31 +399,31 @@
         <w:pStyle w:val="P68B1DB1-Normal4"/>
       </w:pPr>
       <w:r>
-        <w:t xml:space="preserve">Sharing of Personal Stressors or Concerns</w:t>
-      </w:r>
-    </w:p>
-    <w:p>
-      <w:pPr>
-        <w:spacing w:after="200" w:line="288" w:lineRule="auto"/>
-        <w:rPr>
-          <w:color w:val="013d5c"/>
-        </w:rPr>
-        <w:pStyle w:val="P68B1DB1-Normal2"/>
-      </w:pPr>
-      <w:r>
-        <w:t xml:space="preserve">As they spend more One-on-One Time together, the teens may also share personal things that give them stress or concern. It is much easier to share personal issues with a parent when they have developed a sense of trust and open communication. </w:t>
-      </w:r>
-    </w:p>
-    <w:p>
-      <w:pPr>
-        <w:spacing w:after="200" w:line="288" w:lineRule="auto"/>
-        <w:rPr>
-          <w:color w:val="013d5c"/>
-        </w:rPr>
-        <w:pStyle w:val="P68B1DB1-Normal2"/>
-      </w:pPr>
-      <w:r>
-        <w:t xml:space="preserve">Parents/caregivers may initially want to react in a negative way. Remind parents/caregivers to Take a Pause (or just a few breaths) so that they can respond to their children in a way that keeps them feeling secure. </w:t>
+        <w:t xml:space="preserve">Kompartí Strès òf Preokupashonnan Personal</w:t>
+      </w:r>
+    </w:p>
+    <w:p>
+      <w:pPr>
+        <w:spacing w:after="200" w:line="288" w:lineRule="auto"/>
+        <w:rPr>
+          <w:color w:val="013d5c"/>
+        </w:rPr>
+        <w:pStyle w:val="P68B1DB1-Normal2"/>
+      </w:pPr>
+      <w:r>
+        <w:t xml:space="preserve">Segun ku nan ta pasa mas tempu huntu, e hóbennan por kompartí kosnan personal ku ta duna nan strès òf preokupashon. Ta muchu mas fásil pa kompartí asuntunan personal ku un mayor ora nan a desaroyá un sentido di konfiansa i komunikashon habrí. </w:t>
+      </w:r>
+    </w:p>
+    <w:p>
+      <w:pPr>
+        <w:spacing w:after="200" w:line="288" w:lineRule="auto"/>
+        <w:rPr>
+          <w:color w:val="013d5c"/>
+        </w:rPr>
+        <w:pStyle w:val="P68B1DB1-Normal2"/>
+      </w:pPr>
+      <w:r>
+        <w:t xml:space="preserve">Mayornan/dunadónan di kuido por inisialmente ke reakshoná na un manera negativo. Kòrda mayornan/dunadónan di kuido pa Tuma un Pausa (òf djis hala rosea) pa nan por kontestá na nan yunan na un manera ku nan yunan ta keda sinti nan mes sigur. </w:t>
       </w:r>
     </w:p>
     <w:p>
@@ -441,31 +441,31 @@
       <w:bookmarkStart w:colFirst="0" w:colLast="0" w:name="_dhik71wujhs1" w:id="3"/>
       <w:bookmarkEnd w:id="3"/>
       <w:r>
-        <w:t xml:space="preserve">Children with Disabilities</w:t>
-      </w:r>
-    </w:p>
-    <w:p>
-      <w:pPr>
-        <w:spacing w:after="200" w:line="288" w:lineRule="auto"/>
-        <w:rPr>
-          <w:color w:val="013d5c"/>
-        </w:rPr>
-        <w:pStyle w:val="P68B1DB1-Normal2"/>
-      </w:pPr>
-      <w:r>
-        <w:t xml:space="preserve">This section provides information on how to Let Your Child Lead for parents with a child with disabilities. </w:t>
-      </w:r>
-    </w:p>
-    <w:p>
-      <w:pPr>
-        <w:spacing w:after="200" w:line="288" w:lineRule="auto"/>
-        <w:rPr>
-          <w:color w:val="013d5c"/>
-        </w:rPr>
-        <w:pStyle w:val="P68B1DB1-Normal2"/>
-      </w:pPr>
-      <w:r>
-        <w:t xml:space="preserve">It is important that the activities are those that the child likes to do and is appropriate for their children.Here are some tips you can share with parents:</w:t>
+        <w:t xml:space="preserve">Muchanan ku Desabilidat</w:t>
+      </w:r>
+    </w:p>
+    <w:p>
+      <w:pPr>
+        <w:spacing w:after="200" w:line="288" w:lineRule="auto"/>
+        <w:rPr>
+          <w:color w:val="013d5c"/>
+        </w:rPr>
+        <w:pStyle w:val="P68B1DB1-Normal2"/>
+      </w:pPr>
+      <w:r>
+        <w:t xml:space="preserve">E sekshon aki ta duna informashon riba kon pa Laga Bo Yu Tuma Liderazgo pa mayornan ku un yu ku desabilidat. </w:t>
+      </w:r>
+    </w:p>
+    <w:p>
+      <w:pPr>
+        <w:spacing w:after="200" w:line="288" w:lineRule="auto"/>
+        <w:rPr>
+          <w:color w:val="013d5c"/>
+        </w:rPr>
+        <w:pStyle w:val="P68B1DB1-Normal2"/>
+      </w:pPr>
+      <w:r>
+        <w:t xml:space="preserve">Ta importante pa e aktividatnan ta esnan ku e mucha gusta hasi i ku ta apropia pa nan yunan. Akí tin algun tep ku bo por kompartí ku mayornan:</w:t>
       </w:r>
     </w:p>
     <w:p>
@@ -482,7 +482,7 @@
         <w:pStyle w:val="P68B1DB1-Normal2"/>
       </w:pPr>
       <w:r>
-        <w:t xml:space="preserve">When talking to a child with disabilities, remember that you are interacting with a child, and keep the same tone and language as you would with any child of a similar age. If the child cannot hear, it is important that you stay still, including your head, while talking with the child. Make sure you are looking at them when you speak, and make sure they are looking at you and can see your face and mouth.  </w:t>
+        <w:t xml:space="preserve">Ora bo ta papia ku un mucha ku desabilidat, kòrda ku bo ta interkambiando ku un mucha, i tene e mesun tono i idioma ku bo lo hasi ku kualke mucha di un edat similar. Si e mucha no por tende, ta importante pa bo sinta ketu, inkluso bo kabes, miéntras bo ta papia ku e mucha. Sòru pa bo wak nan ora bo ta papia i sòru pa nan wak bo i por mira bo kara i boka.  </w:t>
       </w:r>
     </w:p>
     <w:p>
@@ -499,7 +499,7 @@
         <w:pStyle w:val="P68B1DB1-Normal2"/>
       </w:pPr>
       <w:r>
-        <w:t xml:space="preserve">With a child with intellectual disabilities, always speak clearly, using short sentences. Use the child’s name so they know you are talking to them. It is very important to respond to the child’s attempts to communicate, so they understand the effectiveness and importance of communication. If a child points to an object of interest, you can point to it and clearly name it to indicate that you have understood and are listening. </w:t>
+        <w:t xml:space="preserve">Ku un mucha ku limitashon intelektual, semper papia kla, usando frasenan kòrtiku. Usa e mucha su nòmber pa e sa ku bo ta papia kun'é. Ta hopi importante pa reakshoná riba e intentonan di e mucha pa komuniká, pa e komprondé e efektividat i importansia di komunikashon. Si un mucha ta mustra riba un opheto di interes, abo por mustra riba dje i nombr’é bon kla pa indiká ku bo a komprondé i ta skuchando. </w:t>
       </w:r>
     </w:p>
     <w:p>
@@ -516,19 +516,19 @@
         <w:pStyle w:val="P68B1DB1-Normal2"/>
       </w:pPr>
       <w:r>
-        <w:t xml:space="preserve">Children with disabilities who are not used to being asked their opinions or being listened to will need more time to build up confidence and trust. It may take time to explore the best ways of communicating with a particular child. Parents may need to be more patient with themselves and their children when spending One-on-One Time with their children. </w:t>
-      </w:r>
-    </w:p>
-    <w:p>
-      <w:pPr>
-        <w:spacing w:after="200" w:before="240" w:line="276" w:lineRule="auto"/>
-        <w:rPr>
-          <w:color w:val="013d5c"/>
-        </w:rPr>
-        <w:pStyle w:val="P68B1DB1-Normal2"/>
-      </w:pPr>
-      <w:r>
-        <w:t xml:space="preserve">The following practices can help children with disabilities feel more accepted, included and confident:</w:t>
+        <w:t xml:space="preserve">Muchanan ku desabilidat ku no ta kustumbrá ku ta puntra nan nan opinion òf ku no ta kustuma ku hende ta skuchá nan, mester di mas tempu pa krea konfiansa i seguridat. Lo por tuma tempu pa eksplorá e mihó maneranan di komuniká ku un mucha en partikular. Mayornan lo mester tin mas pasenshi ku nan mes i nan yunan ora di Pasa Tempu huntu ku nan yunan. </w:t>
+      </w:r>
+    </w:p>
+    <w:p>
+      <w:pPr>
+        <w:spacing w:after="200" w:before="240" w:line="276" w:lineRule="auto"/>
+        <w:rPr>
+          <w:color w:val="013d5c"/>
+        </w:rPr>
+        <w:pStyle w:val="P68B1DB1-Normal2"/>
+      </w:pPr>
+      <w:r>
+        <w:t xml:space="preserve">E siguiente práktikanan por yuda muchanan ku desabilidat sinti nan mes mas aseptá, inkluí i sigur di nan mes:</w:t>
       </w:r>
     </w:p>
     <w:p>
@@ -545,7 +545,7 @@
         <w:pStyle w:val="P68B1DB1-Normal2"/>
       </w:pPr>
       <w:r>
-        <w:t xml:space="preserve">Always ask children with disabilities how best to meet their needs: consider the child as the best expert about their disabilities. </w:t>
+        <w:t xml:space="preserve">Semper puntra muchanan ku desabilidat kiko ta e mihó manera pa kumpli ku nan nesesidatnan: konsiderá e mucha komo e mihó eksperto tokante su desabilidatnan. </w:t>
       </w:r>
     </w:p>
     <w:p>
@@ -562,7 +562,7 @@
         <w:pStyle w:val="P68B1DB1-Normal2"/>
       </w:pPr>
       <w:r>
-        <w:t xml:space="preserve">Always ask if and how a child wants or needs to be assisted. Respect the child’s wishes if your offer is not accepted.  </w:t>
+        <w:t xml:space="preserve">Semper puntra si i kon un mucha ke òf mester risibí asistensia. Respetá deseo di e mucha si e no ta aseptá bo oferta.  </w:t>
       </w:r>
     </w:p>
     <w:p>
@@ -579,7 +579,7 @@
         <w:pStyle w:val="P68B1DB1-Normal2"/>
       </w:pPr>
       <w:r>
-        <w:t xml:space="preserve">Allow children with disabilities to take the same risks as other children in order to help them to gain confidence. Over-protection denies them the chance to explore, discover what is possible and learn how to keep themselves safe. </w:t>
+        <w:t xml:space="preserve">Permití muchanan ku desabilidat tuma e mesun riesgonan ku otro muchanan pa asina yuda nan haña konfiansa. Protekshon di mas ta stroba e muchanan di eksplorá, deskubrí kiko ta posibel i siña kon pa mantené nan mes sigur. </w:t>
       </w:r>
     </w:p>
     <w:p>
@@ -596,7 +596,7 @@
         <w:pStyle w:val="P68B1DB1-Normal2"/>
       </w:pPr>
       <w:r>
-        <w:t xml:space="preserve">Only help children with disabilities when they need it. Too much support denies them the chance to become independent and can feel patronising. </w:t>
+        <w:t xml:space="preserve">Yuda muchanan ku desabilidat solamente ora nan tin mester di dje. Demasiado sosten ta stroba e chèns di bira independiente i e muchanan por sinti ku hende ta disidí òf manda riba nan. </w:t>
       </w:r>
     </w:p>
     <w:p>
@@ -613,7 +613,7 @@
         <w:pStyle w:val="P68B1DB1-Normal2"/>
       </w:pPr>
       <w:r>
-        <w:t xml:space="preserve">Be open and flexible to change to accommodate the children involved. </w:t>
+        <w:t xml:space="preserve">Sea habrí i fleksibel pa kambia i pa akomodá e muchanan enbolbí. </w:t>
       </w:r>
     </w:p>
     <w:p>
@@ -630,7 +630,7 @@
         <w:pStyle w:val="P68B1DB1-Normal2"/>
       </w:pPr>
       <w:r>
-        <w:t xml:space="preserve">Focus on reinforcing each child’s strengths and abilities rather than those things they cannot do, for example, a wheelchair user might have strong arms and hands, a deaf child might be great at drawing. </w:t>
+        <w:t xml:space="preserve">Enfoká riba reforsá e puntonan fuerte i abilidatnan di kada mucha en bes di e kosnan ei ku nan no por hasi, por ehèmpel, un persona ku ta usa ròlstul por tin brasa i mannan fuerte, un mucha surdu por ta bon den pintamentu. </w:t>
       </w:r>
     </w:p>
     <w:p>
@@ -647,7 +647,7 @@
         <w:pStyle w:val="P68B1DB1-Normal2"/>
       </w:pPr>
       <w:r>
-        <w:t xml:space="preserve">Build on children’s strengths by praising children who say, “I don’t understand” or ask for help or thank them for asking and then offer help or an explanation. </w:t>
+        <w:t xml:space="preserve">Traha riba e puntonan fuerte di e muchanan dor di elogiá muchanan ku ta bisa, “Mi no ta komprondé” òf muchanan ku ta pidi yudansa. Òf gradisí nan pa puntra i despues ofresé yudansa òf un splikashon. </w:t>
       </w:r>
     </w:p>
     <w:p>
@@ -664,7 +664,7 @@
         <w:pStyle w:val="P68B1DB1-Normal2"/>
       </w:pPr>
       <w:r>
-        <w:t xml:space="preserve">Give children plenty of time to both understand what is being talked about and to formulate their responses. </w:t>
+        <w:t xml:space="preserve">Duna muchanan sufisiente tempu tantu pa nan komprondé di kiko ta papiando, komo tempu pa nan formulá nan kontesta. </w:t>
       </w:r>
     </w:p>
     <w:p>
@@ -681,7 +681,7 @@
         <w:pStyle w:val="P68B1DB1-Normal2"/>
       </w:pPr>
       <w:r>
-        <w:t xml:space="preserve">Model good communication so that children learn from what they see and hear.</w:t>
+        <w:t xml:space="preserve">Duna ehèmpel di bon komunikashon pa asina e muchanan siña di loke nan ta mira i tende.</w:t>
       </w:r>
     </w:p>
     <w:sectPr>

</xml_diff>